<commit_message>
Updated Markdown to include language re: data use agreement and absence of original data on GH repo.
</commit_message>
<xml_diff>
--- a/Ammirati_Final Project.docx
+++ b/Ammirati_Final Project.docx
@@ -6,7 +6,6 @@
       <w:pPr>
         <w:pStyle w:val="Title"/>
       </w:pPr>
-      <w:bookmarkStart w:id="0" w:name="_GoBack"/>
       <w:r>
         <w:t xml:space="preserve">Investigation of the </w:t>
       </w:r>
@@ -17,11 +16,7 @@
         <w:t>’s</w:t>
       </w:r>
       <w:r>
-        <w:t xml:space="preserve"> NSFG Data </w:t>
-      </w:r>
-      <w:bookmarkEnd w:id="0"/>
-      <w:r>
-        <w:t>1973-2015: Results, Lessons Learned, and Future Directions</w:t>
+        <w:t xml:space="preserve"> NSFG Data 1973-2015: Results, Lessons Learned, and Future Directions</w:t>
       </w:r>
     </w:p>
     <w:p>
@@ -52,8 +47,8 @@
       <w:pPr>
         <w:pStyle w:val="Heading4"/>
       </w:pPr>
-      <w:bookmarkStart w:id="1" w:name="the-code-used-to-generate-this-report-is"/>
-      <w:bookmarkEnd w:id="1"/>
+      <w:bookmarkStart w:id="0" w:name="the-code-used-to-generate-this-report-is"/>
+      <w:bookmarkEnd w:id="0"/>
       <w:r>
         <w:t>The code used to generate this report is available from my GitHub Account:</w:t>
       </w:r>
@@ -61,6 +56,9 @@
     <w:p>
       <w:pPr>
         <w:pStyle w:val="FirstParagraph"/>
+        <w:rPr>
+          <w:rStyle w:val="Hyperlink"/>
+        </w:rPr>
       </w:pPr>
       <w:hyperlink r:id="rId8">
         <w:r>
@@ -72,11 +70,37 @@
       </w:hyperlink>
     </w:p>
     <w:p>
+      <w:bookmarkStart w:id="1" w:name="the-national-family-growth-survey-nsfg"/>
+      <w:bookmarkEnd w:id="1"/>
+      <w:r>
+        <w:t>Please Note: The CDC required a data use agreement to obtain .</w:t>
+      </w:r>
+      <w:proofErr w:type="spellStart"/>
+      <w:r>
+        <w:t>dat</w:t>
+      </w:r>
+      <w:proofErr w:type="spellEnd"/>
+      <w:r>
+        <w:t xml:space="preserve"> files, so data will not be uploaded to </w:t>
+      </w:r>
+      <w:proofErr w:type="spellStart"/>
+      <w:r>
+        <w:t>github</w:t>
+      </w:r>
+      <w:proofErr w:type="spellEnd"/>
+      <w:r>
+        <w:t xml:space="preserve">. They are available to download from the CDC websites cited in the </w:t>
+      </w:r>
+      <w:bookmarkStart w:id="2" w:name="_GoBack"/>
+      <w:bookmarkEnd w:id="2"/>
+      <w:r>
+        <w:t>references section.</w:t>
+      </w:r>
+    </w:p>
+    <w:p>
       <w:pPr>
         <w:pStyle w:val="Heading1"/>
       </w:pPr>
-      <w:bookmarkStart w:id="2" w:name="the-national-family-growth-survey-nsfg"/>
-      <w:bookmarkEnd w:id="2"/>
       <w:r>
         <w:t xml:space="preserve">The </w:t>
       </w:r>
@@ -138,7 +162,19 @@
         <w:pStyle w:val="BodyText"/>
       </w:pPr>
       <w:r>
-        <w:t>Initially, I planned to reduce the number of variables to strictly sociodemographic variables and contraceptive variables, while examining cases collected throughout all cycles of the survey (1973-2015). My analysis plan would have allowed me to evaluate trends in a subset of variables over time, to examine how certain contraceptive options have become more or less utilized.</w:t>
+        <w:t xml:space="preserve">Initially, I planned to reduce the number of variables to strictly sociodemographic variables and contraceptive variables, while examining cases collected throughout all cycles of the survey (1973-2015). My analysis plan would have allowed me to evaluate trends in a </w:t>
+      </w:r>
+      <w:r>
+        <w:lastRenderedPageBreak/>
+        <w:t xml:space="preserve">subset of variables over time, to examine how certain contraceptive options have become </w:t>
+      </w:r>
+      <w:proofErr w:type="gramStart"/>
+      <w:r>
+        <w:t>more or less utilized</w:t>
+      </w:r>
+      <w:proofErr w:type="gramEnd"/>
+      <w:r>
+        <w:t>.</w:t>
       </w:r>
     </w:p>
     <w:p>
@@ -148,7 +184,6 @@
       <w:bookmarkStart w:id="4" w:name="theoretical-context"/>
       <w:bookmarkEnd w:id="4"/>
       <w:r>
-        <w:lastRenderedPageBreak/>
         <w:t>Theoretical Context</w:t>
       </w:r>
     </w:p>
@@ -175,18 +210,80 @@
         <w:pStyle w:val="FirstParagraph"/>
       </w:pPr>
       <w:r>
-        <w:t>The results of the NSFG projects are available in a .dat file with setup programs that can be run in SAS, STATA and SPSS to properly import and code variables. In order to import the data into R, I chose to download both the setup program (.SAS) and the data file (.dat) from the CDC to my personal drive at Emory. I opened the .SAS program and then updated the directory to read in the .dat file. Finally, I exported to a CSV file using the following command in SAS:</w:t>
+        <w:t>The results of the NSFG projects are available in a .</w:t>
+      </w:r>
+      <w:proofErr w:type="spellStart"/>
+      <w:r>
+        <w:t>dat</w:t>
+      </w:r>
+      <w:proofErr w:type="spellEnd"/>
+      <w:r>
+        <w:t xml:space="preserve"> file with setup programs that can be run in SAS, STATA and SPSS to properly import and code variables. In order to import the data into R, I chose to download both the setup program </w:t>
+      </w:r>
+      <w:proofErr w:type="gramStart"/>
+      <w:r>
+        <w:t>(.SAS</w:t>
+      </w:r>
+      <w:proofErr w:type="gramEnd"/>
+      <w:r>
+        <w:t>) and the data file (.</w:t>
+      </w:r>
+      <w:proofErr w:type="spellStart"/>
+      <w:r>
+        <w:t>dat</w:t>
+      </w:r>
+      <w:proofErr w:type="spellEnd"/>
+      <w:r>
+        <w:t xml:space="preserve">) from the CDC to my personal drive at Emory. I opened </w:t>
+      </w:r>
+      <w:proofErr w:type="gramStart"/>
+      <w:r>
+        <w:t>the .SAS</w:t>
+      </w:r>
+      <w:proofErr w:type="gramEnd"/>
+      <w:r>
+        <w:t xml:space="preserve"> program and then updated the directory to read in the .</w:t>
+      </w:r>
+      <w:proofErr w:type="spellStart"/>
+      <w:r>
+        <w:t>dat</w:t>
+      </w:r>
+      <w:proofErr w:type="spellEnd"/>
+      <w:r>
+        <w:t xml:space="preserve"> file. Finally, I exported to a CSV file using the following command in SAS:</w:t>
       </w:r>
     </w:p>
     <w:p>
       <w:pPr>
         <w:pStyle w:val="SourceCode"/>
       </w:pPr>
+      <w:proofErr w:type="spellStart"/>
       <w:r>
         <w:rPr>
           <w:rStyle w:val="VerbatimChar"/>
         </w:rPr>
-        <w:t>dm "dexport new 'H:\SAS 9.4 Temporary Files\2013_2015_FemRespData.csv' ";</w:t>
+        <w:t>dm</w:t>
+      </w:r>
+      <w:proofErr w:type="spellEnd"/>
+      <w:r>
+        <w:rPr>
+          <w:rStyle w:val="VerbatimChar"/>
+        </w:rPr>
+        <w:t xml:space="preserve"> "</w:t>
+      </w:r>
+      <w:proofErr w:type="spellStart"/>
+      <w:r>
+        <w:rPr>
+          <w:rStyle w:val="VerbatimChar"/>
+        </w:rPr>
+        <w:t>dexport</w:t>
+      </w:r>
+      <w:proofErr w:type="spellEnd"/>
+      <w:r>
+        <w:rPr>
+          <w:rStyle w:val="VerbatimChar"/>
+        </w:rPr>
+        <w:t xml:space="preserve"> new 'H:\SAS 9.4 Temporary Files\2013_2015_FemRespData.csv' ";</w:t>
       </w:r>
     </w:p>
     <w:p>
@@ -262,6 +359,7 @@
               <w:pStyle w:val="Compact"/>
             </w:pPr>
             <w:r>
+              <w:lastRenderedPageBreak/>
               <w:t>Year of NSFG</w:t>
             </w:r>
           </w:p>
@@ -402,7 +500,6 @@
               <w:pStyle w:val="Compact"/>
             </w:pPr>
             <w:r>
-              <w:lastRenderedPageBreak/>
               <w:t>2011-2013</w:t>
             </w:r>
           </w:p>
@@ -1109,7 +1206,35 @@
         <w:pStyle w:val="FirstParagraph"/>
       </w:pPr>
       <w:r>
-        <w:t>Contraceptive methods have been developed or fallen out of use in the last 35 years, so the contraceptive use variables has changed greatly overtime. Previous iterations of the survey included information regarding contraceptives such as women's condoms, today sponge, and cervical caps, but these methods were not included as distinctly coded variables in the most recent cycles. While many methods seem to have fallen out of popularity or have been discovered and then used through to the most recent cycle, thus appearing in only the first few cycles or the last few cycles, this pattern was not always consistent. Some methods such as Lunelle, a hormone injection, was not included on many of the cycles, as Lunelle did not receive FDA approval until 2000 and then quickly fell out of use. This method appears as a distinct variable only in the 2002 and 2006 Cycles.</w:t>
+        <w:t xml:space="preserve">Contraceptive methods have been developed or fallen out of use in the last 35 years, so the contraceptive use variables </w:t>
+      </w:r>
+      <w:proofErr w:type="gramStart"/>
+      <w:r>
+        <w:t>has</w:t>
+      </w:r>
+      <w:proofErr w:type="gramEnd"/>
+      <w:r>
+        <w:t xml:space="preserve"> changed greatly overtime. Previous iterations of the survey included information regarding contraceptives such as women's condoms, today sponge, and cervical caps, but these methods were not included as distinctly coded variables in the most recent cycles. While many methods seem to have fallen out of popularity or have been discovered and then used through to the most recent cycle, thus appearing in only the first few cycles or the last few cycles, this pattern was not always consistent. Some methods such as </w:t>
+      </w:r>
+      <w:proofErr w:type="spellStart"/>
+      <w:r>
+        <w:t>Lunelle</w:t>
+      </w:r>
+      <w:proofErr w:type="spellEnd"/>
+      <w:r>
+        <w:t xml:space="preserve">, a hormone injection, was not included on many of the cycles, as </w:t>
+      </w:r>
+      <w:proofErr w:type="spellStart"/>
+      <w:r>
+        <w:t>Lunelle</w:t>
+      </w:r>
+      <w:proofErr w:type="spellEnd"/>
+      <w:r>
+        <w:t xml:space="preserve"> did </w:t>
+      </w:r>
+      <w:r>
+        <w:lastRenderedPageBreak/>
+        <w:t>not receive FDA approval until 2000 and then quickly fell out of use. This method appears as a distinct variable only in the 2002 and 2006 Cycles.</w:t>
       </w:r>
     </w:p>
     <w:p>
@@ -1119,8 +1244,15 @@
       <w:bookmarkStart w:id="11" w:name="information-collected-has-changed"/>
       <w:bookmarkEnd w:id="11"/>
       <w:r>
-        <w:lastRenderedPageBreak/>
-        <w:t>Information Collected has Changed</w:t>
+        <w:t xml:space="preserve">Information Collected </w:t>
+      </w:r>
+      <w:proofErr w:type="gramStart"/>
+      <w:r>
+        <w:t>has</w:t>
+      </w:r>
+      <w:proofErr w:type="gramEnd"/>
+      <w:r>
+        <w:t xml:space="preserve"> Changed</w:t>
       </w:r>
     </w:p>
     <w:p>
@@ -1155,7 +1287,15 @@
         <w:t>consistently inconsistent</w:t>
       </w:r>
       <w:r>
-        <w:t xml:space="preserve"> in their variable coding schemes. These differences in coding were mostly expected, but the scale with which variable names changed and coding was altered was much higher than expected. Single letter changes have been made to the variable names overtime, with each requiring a recode of the variable name prior to merging. Earlier cycles of the survey seem to have used a non-descriptive naming scheme for some variables, with an alphanumeric qualifier, such as "C_12" or "D20P3" rather than the descriptive variable naming conventions used in later cycles. Additionally, some iterations of the survey utilize name brands for some methods (Lunelle and Depo rather than a category called "hormone injection"), while other methods are lumped together as a class, such as IUDs or sterilization. It is unclear what prompted the CDC to classify certain contraceptive options by a single brand name rather than in groups, but this makes it increasingly difficult to track changes over time, as it would require a variable recode so that all methods are categorized as a type (hormonal injection, IUD, etc.) rather than just as a singular formulation.</w:t>
+        <w:t xml:space="preserve"> in their variable coding schemes. These differences in coding were mostly expected, but the scale with which variable names changed and coding was altered was much higher than expected. Single letter changes have been made to the variable names overtime, with each requiring a recode of the variable name prior to merging. Earlier cycles of the survey seem to have used a non-descriptive naming scheme for some variables, with an alphanumeric qualifier, such as "C_12" or "D20P3" rather than the descriptive variable naming conventions used in later cycles. Additionally, some iterations of the survey utilize name brands for some methods (</w:t>
+      </w:r>
+      <w:proofErr w:type="spellStart"/>
+      <w:r>
+        <w:t>Lunelle</w:t>
+      </w:r>
+      <w:proofErr w:type="spellEnd"/>
+      <w:r>
+        <w:t xml:space="preserve"> and Depo rather than a category called "hormone injection"), while other methods are lumped together as a class, such as IUDs or sterilization. It is unclear what prompted the CDC to classify certain contraceptive options by a single brand name rather than in groups, but this makes it increasingly difficult to track changes over time, as it would require a variable recode so that all methods are categorized as a type (hormonal injection, IUD, etc.) rather than just as a singular formulation.</w:t>
       </w:r>
     </w:p>
     <w:p>
@@ -1173,7 +1313,23 @@
         <w:pStyle w:val="FirstParagraph"/>
       </w:pPr>
       <w:r>
-        <w:t>Once all CSV files had been read into R, the project took an immense amount of time to save and even longer to knit. Since the document can still fail to knit even though r-chunks all successfully run, I had decided to frequently knit to HTML to ensure that changes made did not cause knitr to fail. This process took a lot of time to read in all CSV files, add and cut variables, and remerge, so I needed to find a way to reduce the toll the procedure took on my computer to increase the speed at which I could knit and test out new code. This fix was fairly simple, requiring me to save the subset of variables I was using to an R-data file, write to csv then import those csv files prior to merging across NSFG cycles. Once this process ran successfully, all code that imported the original CSV files, pulled and renamed subsets of variables, and exported to an R-data file and CSV were muted, allowing the code to remain in the markdown (to promote reproducibility) while still allowing the markdown to work only with the smaller subset of variables (65 per cycle versus approximately 22,000 across all cycles).</w:t>
+        <w:t xml:space="preserve">Once all CSV files had been read into R, the project took an immense amount of time to save and even longer to knit. Since the document can still fail to knit even though r-chunks all successfully run, I had decided to frequently knit to HTML to ensure that changes made did not cause </w:t>
+      </w:r>
+      <w:proofErr w:type="spellStart"/>
+      <w:r>
+        <w:t>knitr</w:t>
+      </w:r>
+      <w:proofErr w:type="spellEnd"/>
+      <w:r>
+        <w:t xml:space="preserve"> to fail. This process took a lot of time to read in all CSV files, add and cut variables, and remerge, so I needed to find a way to reduce the toll the procedure took on my computer to increase the speed at which I could knit and test out new code. This fix was </w:t>
+      </w:r>
+      <w:proofErr w:type="gramStart"/>
+      <w:r>
+        <w:t>fairly simple</w:t>
+      </w:r>
+      <w:proofErr w:type="gramEnd"/>
+      <w:r>
+        <w:t>, requiring me to save the subset of variables I was using to an R-data file, write to csv then import those csv files prior to merging across NSFG cycles. Once this process ran successfully, all code that imported the original CSV files, pulled and renamed subsets of variables, and exported to an R-data file and CSV were muted, allowing the code to remain in the markdown (to promote reproducibility) while still allowing the markdown to work only with the smaller subset of variables (65 per cycle versus approximately 22,000 across all cycles).</w:t>
       </w:r>
     </w:p>
     <w:p>
@@ -1182,8 +1338,13 @@
       </w:pPr>
       <w:bookmarkStart w:id="14" w:name="unforseen-complications-the-previously-u"/>
       <w:bookmarkEnd w:id="14"/>
-      <w:r>
-        <w:t>Unforseen Complications: The (previously) Unknown Unknowns</w:t>
+      <w:proofErr w:type="spellStart"/>
+      <w:r>
+        <w:t>Unforseen</w:t>
+      </w:r>
+      <w:proofErr w:type="spellEnd"/>
+      <w:r>
+        <w:t xml:space="preserve"> Complications: The (previously) Unknown Unknowns</w:t>
       </w:r>
     </w:p>
     <w:p>
@@ -1191,11 +1352,19 @@
         <w:pStyle w:val="FirstParagraph"/>
       </w:pPr>
       <w:r>
-        <w:t xml:space="preserve">While I anticipated data wrangling to take up a large portion of my project plan, there were many unexpected issues that arose over time that were often unanticipated until an r-chunk crashed and I had to look for a source of the problem. While a long data wrangling process would be acceptable given the fact that the majority of my analysis requirements </w:t>
+        <w:t>While I anticipated data wrangling to take up a large portion of my project plan, there were many unexpected issues that arose over time that were often unanticipated until an r-</w:t>
       </w:r>
       <w:r>
         <w:lastRenderedPageBreak/>
-        <w:t>focused on visualization rather than modeling or labor intensive statistics, these unanticipated delays were an overwhelming setback that took up an immense amount of time and resources while also detracted from the quality of visualization.</w:t>
+        <w:t xml:space="preserve">chunk crashed and I had to look for a source of the problem. While a long data wrangling process would be acceptable given the fact that </w:t>
+      </w:r>
+      <w:proofErr w:type="gramStart"/>
+      <w:r>
+        <w:t>the majority of</w:t>
+      </w:r>
+      <w:proofErr w:type="gramEnd"/>
+      <w:r>
+        <w:t xml:space="preserve"> my analysis requirements focused on visualization rather than modeling or labor intensive statistics, these unanticipated delays were an overwhelming setback that took up an immense amount of time and resources while also detracted from the quality of visualization.</w:t>
       </w:r>
     </w:p>
     <w:p>
@@ -1213,7 +1382,36 @@
         <w:pStyle w:val="FirstParagraph"/>
       </w:pPr>
       <w:r>
-        <w:t xml:space="preserve">Unfortunately, not all the SAS setup routines worked. The setup .sas files ran to completion on all cycles, but these routines did not read in all the headers. This complication was entirely unexpected, and taught me a valuable lesson: I took for granted the setup routines and the .dat files and did not look through the sas log to ensure the scripts ran </w:t>
+        <w:t xml:space="preserve">Unfortunately, not all the SAS setup routines worked. The </w:t>
+      </w:r>
+      <w:proofErr w:type="gramStart"/>
+      <w:r>
+        <w:t>setup .</w:t>
+      </w:r>
+      <w:proofErr w:type="spellStart"/>
+      <w:r>
+        <w:t>sas</w:t>
+      </w:r>
+      <w:proofErr w:type="spellEnd"/>
+      <w:proofErr w:type="gramEnd"/>
+      <w:r>
+        <w:t xml:space="preserve"> files ran to completion on all cycles, but these routines did not read in all the headers. This complication was entirely unexpected, and taught me a valuable lesson: I took for granted the setup routines and the .</w:t>
+      </w:r>
+      <w:proofErr w:type="spellStart"/>
+      <w:r>
+        <w:t>dat</w:t>
+      </w:r>
+      <w:proofErr w:type="spellEnd"/>
+      <w:r>
+        <w:t xml:space="preserve"> files and did not look through the </w:t>
+      </w:r>
+      <w:proofErr w:type="spellStart"/>
+      <w:r>
+        <w:t>sas</w:t>
+      </w:r>
+      <w:proofErr w:type="spellEnd"/>
+      <w:r>
+        <w:t xml:space="preserve"> log to ensure the scripts ran </w:t>
       </w:r>
       <w:r>
         <w:rPr>
@@ -1249,7 +1447,15 @@
         <w:t>coded</w:t>
       </w:r>
       <w:r>
-        <w:t>, which it was not always. While the code books assert that the data is numeric, with 1/0 standing in for values, the file itself has "(1) Uses Contraception" in the field, rather than just "1". I am not certain why the CDC coded the data if they wound up not using the codes, but they began regularly using codes as of Cycle 5 (1995). This issue was fairly easy to correct, but were not discovered until after the data was merged and the data class of certain variables were not as expected.</w:t>
+        <w:t xml:space="preserve">, which it was not always. While the code books assert that the data is numeric, with 1/0 standing in for values, the file itself has "(1) Uses Contraception" in the field, rather than just "1". I am not certain why the CDC coded the data if they wound up not using the codes, but they began regularly using codes as of Cycle 5 (1995). This issue was </w:t>
+      </w:r>
+      <w:proofErr w:type="gramStart"/>
+      <w:r>
+        <w:t>fairly easy</w:t>
+      </w:r>
+      <w:proofErr w:type="gramEnd"/>
+      <w:r>
+        <w:t xml:space="preserve"> to correct, but were not discovered until after the data was merged and the data class of certain variables were not as expected.</w:t>
       </w:r>
     </w:p>
     <w:p>
@@ -1304,7 +1510,39 @@
         <w:pStyle w:val="FirstParagraph"/>
       </w:pPr>
       <w:r>
-        <w:t>Data recoding and computing became the bulk of my project, as I worked to resolve unforeseen issues that arose in the data cleaning process. The pulling of a subset of variables and renaming the variables to ensure that the files for each cycle would successfully run required fairly straightforward coding, examples of which appear below. Variables selected for analysis were imported into a "NSFGyear_subset" data set using the select command from the dplyr package. Variables that were not collected in that cycle were added to that cycle's subset of necessary variables with "NA" entered in the field to ensure that each cycle contained all necessary variables prior to merge (second line of code below). If information was available in the data set under a different variable name, that variable was renamed and imported into the subset (third line of code below)</w:t>
+        <w:t xml:space="preserve">Data </w:t>
+      </w:r>
+      <w:proofErr w:type="spellStart"/>
+      <w:r>
+        <w:t>recoding</w:t>
+      </w:r>
+      <w:proofErr w:type="spellEnd"/>
+      <w:r>
+        <w:t xml:space="preserve"> and computing became the bulk of my project, as I worked to resolve unforeseen issues that arose in the data cleaning process. The pulling of a subset of variables and renaming the variables to ensure that the files for each cycle would successfully run required </w:t>
+      </w:r>
+      <w:proofErr w:type="gramStart"/>
+      <w:r>
+        <w:t>fairly straightforward</w:t>
+      </w:r>
+      <w:proofErr w:type="gramEnd"/>
+      <w:r>
+        <w:t xml:space="preserve"> coding, examples of which appear below. Variables selected for analysis were imported into a "</w:t>
+      </w:r>
+      <w:proofErr w:type="spellStart"/>
+      <w:r>
+        <w:t>NSFGyear_subset</w:t>
+      </w:r>
+      <w:proofErr w:type="spellEnd"/>
+      <w:r>
+        <w:t xml:space="preserve">" data set using the select command from the </w:t>
+      </w:r>
+      <w:proofErr w:type="spellStart"/>
+      <w:r>
+        <w:t>dplyr</w:t>
+      </w:r>
+      <w:proofErr w:type="spellEnd"/>
+      <w:r>
+        <w:t xml:space="preserve"> package. Variables that were not collected in that cycle were added to that cycle's subset of necessary variables with "NA" entered in the field to ensure that each cycle contained all necessary variables prior to merge (second line of code below). If information was available in the data set under a different variable name, that variable was renamed and imported into the subset (third line of code below)</w:t>
       </w:r>
     </w:p>
     <w:p>
@@ -1315,7 +1553,21 @@
         <w:rPr>
           <w:rStyle w:val="VerbatimChar"/>
         </w:rPr>
-        <w:t>NSFG1995_subset &lt;- select(NSFG1995, CASEID, HIGRADE, PREGNOWQ, MAYBPREG)</w:t>
+        <w:t xml:space="preserve">NSFG1995_subset &lt;- </w:t>
+      </w:r>
+      <w:proofErr w:type="gramStart"/>
+      <w:r>
+        <w:rPr>
+          <w:rStyle w:val="VerbatimChar"/>
+        </w:rPr>
+        <w:t>select(</w:t>
+      </w:r>
+      <w:proofErr w:type="gramEnd"/>
+      <w:r>
+        <w:rPr>
+          <w:rStyle w:val="VerbatimChar"/>
+        </w:rPr>
+        <w:t>NSFG1995, CASEID, HIGRADE, PREGNOWQ, MAYBPREG)</w:t>
       </w:r>
       <w:r>
         <w:br/>
@@ -1341,7 +1593,15 @@
         <w:pStyle w:val="FirstParagraph"/>
       </w:pPr>
       <w:r>
-        <w:t>Coding schemes from the most recent three cycles (2006-present) were established as the standard coding scheme, and all prior years were forced to match these cycles. If variables were collected but the coding differed from the most recent cycles, recoding procedures were undertaken. This recoding was required to alter numeric values that referred to certain birth control methods (as is the case in the code example below) and also to change the meaning of codes to indicate whether a respondent ever used a method of birth control, refused to answer the survey question, or the data was not collected.</w:t>
+        <w:t xml:space="preserve">Coding schemes from the most recent three cycles (2006-present) were established as the standard coding scheme, and all prior years were forced to match these cycles. If variables were collected but the coding differed from the most recent cycles, recoding procedures were undertaken. This recoding was required to alter numeric values that referred to certain birth control methods (as is the case in the code example below) </w:t>
+      </w:r>
+      <w:proofErr w:type="gramStart"/>
+      <w:r>
+        <w:t>and also</w:t>
+      </w:r>
+      <w:proofErr w:type="gramEnd"/>
+      <w:r>
+        <w:t xml:space="preserve"> to change the meaning of codes to indicate whether a respondent ever used a method of birth control, refused to answer the survey question, or the data was not collected.</w:t>
       </w:r>
     </w:p>
     <w:p>
@@ -1361,17 +1621,33 @@
         <w:rPr>
           <w:rStyle w:val="VerbatimChar"/>
         </w:rPr>
-        <w:t>NSFG1982sub$RecMeth[NSFG1982sub$CURRMETH1==1] &lt;- 6 #female ster</w:t>
-      </w:r>
-      <w:r>
-        <w:br/>
-      </w:r>
+        <w:t xml:space="preserve">NSFG1982sub$RecMeth[NSFG1982sub$CURRMETH1==1] &lt;- 6 #female </w:t>
+      </w:r>
+      <w:proofErr w:type="spellStart"/>
       <w:r>
         <w:rPr>
           <w:rStyle w:val="VerbatimChar"/>
         </w:rPr>
-        <w:t>NSFG1982sub$RecMeth[NSFG1982sub$CURRMETH1==2] &lt;- 5 #male ster</w:t>
-      </w:r>
+        <w:t>ster</w:t>
+      </w:r>
+      <w:proofErr w:type="spellEnd"/>
+      <w:r>
+        <w:br/>
+      </w:r>
+      <w:r>
+        <w:rPr>
+          <w:rStyle w:val="VerbatimChar"/>
+        </w:rPr>
+        <w:t xml:space="preserve">NSFG1982sub$RecMeth[NSFG1982sub$CURRMETH1==2] &lt;- 5 #male </w:t>
+      </w:r>
+      <w:proofErr w:type="spellStart"/>
+      <w:r>
+        <w:rPr>
+          <w:rStyle w:val="VerbatimChar"/>
+        </w:rPr>
+        <w:t>ster</w:t>
+      </w:r>
+      <w:proofErr w:type="spellEnd"/>
       <w:r>
         <w:br/>
       </w:r>
@@ -1397,26 +1673,90 @@
         <w:rPr>
           <w:rStyle w:val="VerbatimChar"/>
         </w:rPr>
-        <w:t>NSFG1982sub$RecMeth[NSFG1982sub$CURRMETH1==5] &lt;- 12  #diaphragm</w:t>
-      </w:r>
-    </w:p>
-    <w:p>
-      <w:pPr>
-        <w:pStyle w:val="FirstParagraph"/>
-      </w:pPr>
-      <w:r>
-        <w:t>Once recoding was completed, all cycles had sixty-three variables plus 2 additional variables to identify the year and cycle the respondent's data is from. These 65 variables were identical across all the cycles and an rbind command was used to merge the data into a single data frame with approximately 60,000 respondents.</w:t>
-      </w:r>
-    </w:p>
-    <w:p>
-      <w:pPr>
-        <w:pStyle w:val="SourceCode"/>
-      </w:pPr>
+        <w:t xml:space="preserve">NSFG1982sub$RecMeth[NSFG1982sub$CURRMETH1==5] &lt;- </w:t>
+      </w:r>
+      <w:proofErr w:type="gramStart"/>
       <w:r>
         <w:rPr>
           <w:rStyle w:val="VerbatimChar"/>
         </w:rPr>
-        <w:t>## `stat_bin()` using `bins = 30`. Pick better value with `binwidth`.</w:t>
+        <w:t>12  #</w:t>
+      </w:r>
+      <w:proofErr w:type="gramEnd"/>
+      <w:r>
+        <w:rPr>
+          <w:rStyle w:val="VerbatimChar"/>
+        </w:rPr>
+        <w:t>diaphragm</w:t>
+      </w:r>
+    </w:p>
+    <w:p>
+      <w:pPr>
+        <w:pStyle w:val="FirstParagraph"/>
+      </w:pPr>
+      <w:r>
+        <w:t xml:space="preserve">Once recoding was completed, all cycles had sixty-three variables plus 2 additional variables to identify the year and cycle the respondent's data is from. These 65 variables were identical across all the cycles and an </w:t>
+      </w:r>
+      <w:proofErr w:type="spellStart"/>
+      <w:r>
+        <w:t>rbind</w:t>
+      </w:r>
+      <w:proofErr w:type="spellEnd"/>
+      <w:r>
+        <w:t xml:space="preserve"> command was used to merge the data into a single data frame with approximately 60,000 respondents.</w:t>
+      </w:r>
+    </w:p>
+    <w:p>
+      <w:pPr>
+        <w:pStyle w:val="SourceCode"/>
+      </w:pPr>
+      <w:r>
+        <w:rPr>
+          <w:rStyle w:val="VerbatimChar"/>
+        </w:rPr>
+        <w:t>## `</w:t>
+      </w:r>
+      <w:proofErr w:type="spellStart"/>
+      <w:r>
+        <w:rPr>
+          <w:rStyle w:val="VerbatimChar"/>
+        </w:rPr>
+        <w:t>stat_</w:t>
+      </w:r>
+      <w:proofErr w:type="gramStart"/>
+      <w:r>
+        <w:rPr>
+          <w:rStyle w:val="VerbatimChar"/>
+        </w:rPr>
+        <w:t>bin</w:t>
+      </w:r>
+      <w:proofErr w:type="spellEnd"/>
+      <w:r>
+        <w:rPr>
+          <w:rStyle w:val="VerbatimChar"/>
+        </w:rPr>
+        <w:t>(</w:t>
+      </w:r>
+      <w:proofErr w:type="gramEnd"/>
+      <w:r>
+        <w:rPr>
+          <w:rStyle w:val="VerbatimChar"/>
+        </w:rPr>
+        <w:t>)` using `bins = 30`. Pick better value with `</w:t>
+      </w:r>
+      <w:proofErr w:type="spellStart"/>
+      <w:r>
+        <w:rPr>
+          <w:rStyle w:val="VerbatimChar"/>
+        </w:rPr>
+        <w:t>binwidth</w:t>
+      </w:r>
+      <w:proofErr w:type="spellEnd"/>
+      <w:r>
+        <w:rPr>
+          <w:rStyle w:val="VerbatimChar"/>
+        </w:rPr>
+        <w:t>`.</w:t>
       </w:r>
     </w:p>
     <w:p>
@@ -1498,7 +1838,25 @@
         <w:pStyle w:val="FirstParagraph"/>
       </w:pPr>
       <w:r>
-        <w:t>Following the completed merge of NSFG cycles 3-9, preliminary analyses were conducted to calculate demographic frequencies and percentage breakdowns for variables such as age, race, ethnicity, education levels, and marital status. These values were calculated using filtering and "summarise" along with basic statistical commands (mean, standard deviation) for continuous variables and the "prop.table(table())" for categorical variables in order to tabulate percentages. ANOVAs were run on continuous variables.</w:t>
+        <w:t>Following the completed merge of NSFG cycles 3-9, preliminary analyses were conducted to calculate demographic frequencies and percentage breakdowns for variables such as age, race, ethnicity, education levels, and marital status. These values were calculated using filtering and "</w:t>
+      </w:r>
+      <w:proofErr w:type="spellStart"/>
+      <w:r>
+        <w:t>summarise</w:t>
+      </w:r>
+      <w:proofErr w:type="spellEnd"/>
+      <w:r>
+        <w:t>" along with basic statistical commands (mean, standard deviation) for continuous variables and the "</w:t>
+      </w:r>
+      <w:proofErr w:type="spellStart"/>
+      <w:proofErr w:type="gramStart"/>
+      <w:r>
+        <w:t>prop.table</w:t>
+      </w:r>
+      <w:proofErr w:type="spellEnd"/>
+      <w:proofErr w:type="gramEnd"/>
+      <w:r>
+        <w:t>(table())" for categorical variables in order to tabulate percentages. ANOVAs were run on continuous variables.</w:t>
       </w:r>
     </w:p>
     <w:p>
@@ -4375,7 +4733,23 @@
         </w:rPr>
       </w:pPr>
       <w:r>
-        <w:t xml:space="preserve">The following graphs depict how many participants of each racial category were recruited for the various iterations of the NSFG. The first plot uses race as a variable to split the plots into 3 (African American, White, Other) which then chart the count of women of each racial category across the years. The second series of plots uses Survey Year as a variable to split the plots into 7 different graphs (one for each survey year) which then charts the count of women of each racial category within that year. Both are useful to show the changing diversity seen in each iteration of the survey. For example, it is clear that in 2002, a higher percentage of the respondents were white relative to 1982. This conclusion is supported by the table above, but these graphs depict number of women, rather than percents. </w:t>
+        <w:t xml:space="preserve">The following graphs depict how many participants of each racial category were recruited for the various iterations of the NSFG. The first plot uses race as a variable to split the plots into 3 (African American, White, Other) which then chart the count of women of each racial category across the years. The second series of plots uses Survey Year as a variable to split the plots into 7 different graphs (one for each survey year) which then charts the count of women of each racial category within that year. Both are useful to show the changing diversity seen in each iteration of the survey. For example, </w:t>
+      </w:r>
+      <w:proofErr w:type="gramStart"/>
+      <w:r>
+        <w:t>it is clear that in</w:t>
+      </w:r>
+      <w:proofErr w:type="gramEnd"/>
+      <w:r>
+        <w:t xml:space="preserve"> 2002, a higher percentage of the respondents were white relative to 1982. This conclusion is supported by the table above, but these graphs depict number of women, rather than </w:t>
+      </w:r>
+      <w:proofErr w:type="spellStart"/>
+      <w:r>
+        <w:t>percents</w:t>
+      </w:r>
+      <w:proofErr w:type="spellEnd"/>
+      <w:r>
+        <w:t xml:space="preserve">. </w:t>
       </w:r>
       <w:r>
         <w:t xml:space="preserve"> </w:t>
@@ -4509,7 +4883,23 @@
         <w:pStyle w:val="BodyText"/>
       </w:pPr>
       <w:r>
-        <w:t xml:space="preserve"> The following graphs depict the changes in highest level of education achieved for all respondents across survey years. This plot was generated because an anova found the differences between years to be significant, but post hoc tests were not performed to determine which years were significantly different from the others. While the first plot depicts the mean highest grade completed for all respondents in each cohort, the second graph contains one plot per survey year and splits the cohort by race. It is clear that women of color and other racial minorities typically have a lower level of education relative to the Caucasian group, but it is unclear if this difference across races is statistically significant. </w:t>
+        <w:t xml:space="preserve"> The following graphs depict the changes in highest level of education achieved for all respondents across survey years. This plot was generated because an </w:t>
+      </w:r>
+      <w:proofErr w:type="spellStart"/>
+      <w:r>
+        <w:t>anova</w:t>
+      </w:r>
+      <w:proofErr w:type="spellEnd"/>
+      <w:r>
+        <w:t xml:space="preserve"> found the differences between years to be significant, but post hoc tests were not performed to determine which years were significantly different from the others. While the first plot depicts the mean highest grade completed for all respondents in each cohort, the second graph contains one plot per survey year and splits the cohort by race. </w:t>
+      </w:r>
+      <w:proofErr w:type="gramStart"/>
+      <w:r>
+        <w:t>It is clear that women</w:t>
+      </w:r>
+      <w:proofErr w:type="gramEnd"/>
+      <w:r>
+        <w:t xml:space="preserve"> of color and other racial minorities typically have a lower level of education relative to the Caucasian group, but it is unclear if this difference across races is statistically significant. </w:t>
       </w:r>
       <w:r>
         <w:rPr>
@@ -4620,7 +5010,33 @@
         <w:pStyle w:val="FirstParagraph"/>
       </w:pPr>
       <w:r>
-        <w:t>This section contains information pertaining to contraceptive utilization across the survey cycles. These values were calculated using the "prop.table(table())" as well as various data reformatting methods such as "data.frame(matrix())", "table()", and "cbind()". I struggled greatly with figuring out the best way to cross-tabulate this information, and while correct, the method used is inefficient and time consuming.</w:t>
+        <w:t>This section contains information pertaining to contraceptive utilization across the survey cycles. These values were calculated using the "</w:t>
+      </w:r>
+      <w:proofErr w:type="spellStart"/>
+      <w:proofErr w:type="gramStart"/>
+      <w:r>
+        <w:t>prop.table</w:t>
+      </w:r>
+      <w:proofErr w:type="spellEnd"/>
+      <w:proofErr w:type="gramEnd"/>
+      <w:r>
+        <w:t>(table())" as well as various data reformatting methods such as "</w:t>
+      </w:r>
+      <w:proofErr w:type="spellStart"/>
+      <w:r>
+        <w:t>data.frame</w:t>
+      </w:r>
+      <w:proofErr w:type="spellEnd"/>
+      <w:r>
+        <w:t>(matrix())", "table()", and "</w:t>
+      </w:r>
+      <w:proofErr w:type="spellStart"/>
+      <w:r>
+        <w:t>cbind</w:t>
+      </w:r>
+      <w:proofErr w:type="spellEnd"/>
+      <w:r>
+        <w:t>()". I struggled greatly with figuring out the best way to cross-tabulate this information, and while correct, the method used is inefficient and time consuming.</w:t>
       </w:r>
     </w:p>
     <w:p>
@@ -4946,26 +5362,30 @@
             <w:pPr>
               <w:pStyle w:val="Compact"/>
             </w:pPr>
+            <w:proofErr w:type="spellStart"/>
             <w:r>
               <w:t>NaN</w:t>
             </w:r>
-          </w:p>
-        </w:tc>
-        <w:tc>
-          <w:tcPr>
-            <w:tcW w:w="0" w:type="auto"/>
-            <w:tcBorders>
-              <w:top w:val="single" w:sz="4" w:space="0" w:color="auto"/>
-              <w:bottom w:val="single" w:sz="4" w:space="0" w:color="auto"/>
-            </w:tcBorders>
-          </w:tcPr>
-          <w:p>
-            <w:pPr>
-              <w:pStyle w:val="Compact"/>
-            </w:pPr>
+            <w:proofErr w:type="spellEnd"/>
+          </w:p>
+        </w:tc>
+        <w:tc>
+          <w:tcPr>
+            <w:tcW w:w="0" w:type="auto"/>
+            <w:tcBorders>
+              <w:top w:val="single" w:sz="4" w:space="0" w:color="auto"/>
+              <w:bottom w:val="single" w:sz="4" w:space="0" w:color="auto"/>
+            </w:tcBorders>
+          </w:tcPr>
+          <w:p>
+            <w:pPr>
+              <w:pStyle w:val="Compact"/>
+            </w:pPr>
+            <w:proofErr w:type="spellStart"/>
             <w:r>
               <w:t>NaN</w:t>
             </w:r>
+            <w:proofErr w:type="spellEnd"/>
           </w:p>
         </w:tc>
       </w:tr>
@@ -5101,26 +5521,30 @@
             <w:pPr>
               <w:pStyle w:val="Compact"/>
             </w:pPr>
+            <w:proofErr w:type="spellStart"/>
             <w:r>
               <w:t>NaN</w:t>
             </w:r>
-          </w:p>
-        </w:tc>
-        <w:tc>
-          <w:tcPr>
-            <w:tcW w:w="0" w:type="auto"/>
-            <w:tcBorders>
-              <w:top w:val="single" w:sz="4" w:space="0" w:color="auto"/>
-              <w:bottom w:val="single" w:sz="4" w:space="0" w:color="auto"/>
-            </w:tcBorders>
-          </w:tcPr>
-          <w:p>
-            <w:pPr>
-              <w:pStyle w:val="Compact"/>
-            </w:pPr>
+            <w:proofErr w:type="spellEnd"/>
+          </w:p>
+        </w:tc>
+        <w:tc>
+          <w:tcPr>
+            <w:tcW w:w="0" w:type="auto"/>
+            <w:tcBorders>
+              <w:top w:val="single" w:sz="4" w:space="0" w:color="auto"/>
+              <w:bottom w:val="single" w:sz="4" w:space="0" w:color="auto"/>
+            </w:tcBorders>
+          </w:tcPr>
+          <w:p>
+            <w:pPr>
+              <w:pStyle w:val="Compact"/>
+            </w:pPr>
+            <w:proofErr w:type="spellStart"/>
             <w:r>
               <w:t>NaN</w:t>
             </w:r>
+            <w:proofErr w:type="spellEnd"/>
           </w:p>
         </w:tc>
       </w:tr>
@@ -5256,26 +5680,30 @@
             <w:pPr>
               <w:pStyle w:val="Compact"/>
             </w:pPr>
+            <w:proofErr w:type="spellStart"/>
             <w:r>
               <w:t>NaN</w:t>
             </w:r>
-          </w:p>
-        </w:tc>
-        <w:tc>
-          <w:tcPr>
-            <w:tcW w:w="0" w:type="auto"/>
-            <w:tcBorders>
-              <w:top w:val="single" w:sz="4" w:space="0" w:color="auto"/>
-              <w:bottom w:val="single" w:sz="4" w:space="0" w:color="auto"/>
-            </w:tcBorders>
-          </w:tcPr>
-          <w:p>
-            <w:pPr>
-              <w:pStyle w:val="Compact"/>
-            </w:pPr>
+            <w:proofErr w:type="spellEnd"/>
+          </w:p>
+        </w:tc>
+        <w:tc>
+          <w:tcPr>
+            <w:tcW w:w="0" w:type="auto"/>
+            <w:tcBorders>
+              <w:top w:val="single" w:sz="4" w:space="0" w:color="auto"/>
+              <w:bottom w:val="single" w:sz="4" w:space="0" w:color="auto"/>
+            </w:tcBorders>
+          </w:tcPr>
+          <w:p>
+            <w:pPr>
+              <w:pStyle w:val="Compact"/>
+            </w:pPr>
+            <w:proofErr w:type="spellStart"/>
             <w:r>
               <w:t>NaN</w:t>
             </w:r>
+            <w:proofErr w:type="spellEnd"/>
           </w:p>
         </w:tc>
       </w:tr>
@@ -5428,9 +5856,11 @@
             <w:pPr>
               <w:pStyle w:val="Compact"/>
             </w:pPr>
+            <w:proofErr w:type="spellStart"/>
             <w:r>
               <w:t>NaN</w:t>
             </w:r>
+            <w:proofErr w:type="spellEnd"/>
           </w:p>
         </w:tc>
       </w:tr>
@@ -5498,9 +5928,11 @@
             <w:pPr>
               <w:pStyle w:val="Compact"/>
             </w:pPr>
+            <w:proofErr w:type="spellStart"/>
             <w:r>
               <w:t>NaN</w:t>
             </w:r>
+            <w:proofErr w:type="spellEnd"/>
           </w:p>
         </w:tc>
         <w:tc>
@@ -5653,9 +6085,11 @@
             <w:pPr>
               <w:pStyle w:val="Compact"/>
             </w:pPr>
+            <w:proofErr w:type="spellStart"/>
             <w:r>
               <w:t>NaN</w:t>
             </w:r>
+            <w:proofErr w:type="spellEnd"/>
           </w:p>
         </w:tc>
         <w:tc>
@@ -5911,8 +6345,29 @@
       <w:pPr>
         <w:pStyle w:val="BodyText"/>
       </w:pPr>
-      <w:r>
-        <w:t>GGPlot was utilized in the making of all but one visualization (qplot was used), but there are clear ways to improve these graphics The addition of animation would alleviate the difficulty of seeing certain variables within the graphs, especially when dealing with longitudinal changes. Issues with data recoding have made it difficult to develop visualizations that capture a complete story, since so many data quality issues have arisen, and data recoding should be continued to ensure that the data is perfectly cleaned prior to building out visualizations for publication.</w:t>
+      <w:proofErr w:type="spellStart"/>
+      <w:r>
+        <w:t>GGPlot</w:t>
+      </w:r>
+      <w:proofErr w:type="spellEnd"/>
+      <w:r>
+        <w:t xml:space="preserve"> was utilized in the making of all but one visualization (</w:t>
+      </w:r>
+      <w:proofErr w:type="spellStart"/>
+      <w:r>
+        <w:t>qplot</w:t>
+      </w:r>
+      <w:proofErr w:type="spellEnd"/>
+      <w:r>
+        <w:t xml:space="preserve"> was used), but there are clear ways to improve these graphics </w:t>
+      </w:r>
+      <w:proofErr w:type="gramStart"/>
+      <w:r>
+        <w:t>The</w:t>
+      </w:r>
+      <w:proofErr w:type="gramEnd"/>
+      <w:r>
+        <w:t xml:space="preserve"> addition of animation would alleviate the difficulty of seeing certain variables within the graphs, especially when dealing with longitudinal changes. Issues with data recoding have made it difficult to develop visualizations that capture a complete story, since so many data quality issues have arisen, and data recoding should be continued to ensure that the data is perfectly cleaned prior to building out visualizations for publication.</w:t>
       </w:r>
     </w:p>
     <w:p>
@@ -5932,7 +6387,21 @@
         <w:rPr>
           <w:i/>
         </w:rPr>
-        <w:t>Additionally, the stacking of methods in some years remains a mystery to me. This does not appear in the other stacked graphs, and I'm not sure how its occuring.</w:t>
+        <w:t xml:space="preserve">Additionally, the stacking of methods in some years remains a mystery to me. This does not appear in the other stacked graphs, and I'm not sure how its </w:t>
+      </w:r>
+      <w:proofErr w:type="spellStart"/>
+      <w:r>
+        <w:rPr>
+          <w:i/>
+        </w:rPr>
+        <w:t>occuring</w:t>
+      </w:r>
+      <w:proofErr w:type="spellEnd"/>
+      <w:r>
+        <w:rPr>
+          <w:i/>
+        </w:rPr>
+        <w:t>.</w:t>
       </w:r>
     </w:p>
     <w:p>
@@ -5943,7 +6412,21 @@
         <w:rPr>
           <w:rStyle w:val="VerbatimChar"/>
         </w:rPr>
-        <w:t>## Warning: position_stack requires non-overlapping x intervals</w:t>
+        <w:t xml:space="preserve">## Warning: </w:t>
+      </w:r>
+      <w:proofErr w:type="spellStart"/>
+      <w:r>
+        <w:rPr>
+          <w:rStyle w:val="VerbatimChar"/>
+        </w:rPr>
+        <w:t>position_stack</w:t>
+      </w:r>
+      <w:proofErr w:type="spellEnd"/>
+      <w:r>
+        <w:rPr>
+          <w:rStyle w:val="VerbatimChar"/>
+        </w:rPr>
+        <w:t xml:space="preserve"> requires non-overlapping x intervals</w:t>
       </w:r>
     </w:p>
     <w:p>
@@ -6025,7 +6508,35 @@
         <w:rPr>
           <w:i/>
         </w:rPr>
-        <w:t>The following graphics indicate the number of women in each cycle that utilize particular forms of popular contraceptive methods (Pills, Norplant, or IUD) or use no contraception. Again, these values are frequencies, not percentages, so they are influenced by the amount of women recruited into the cycle and do not truly indicate trends of increased or decreased utilization over time.</w:t>
+        <w:t xml:space="preserve">The following graphics indicate the number of women in each cycle that utilize </w:t>
+      </w:r>
+      <w:proofErr w:type="gramStart"/>
+      <w:r>
+        <w:rPr>
+          <w:i/>
+        </w:rPr>
+        <w:t>particular forms</w:t>
+      </w:r>
+      <w:proofErr w:type="gramEnd"/>
+      <w:r>
+        <w:rPr>
+          <w:i/>
+        </w:rPr>
+        <w:t xml:space="preserve"> of popular contraceptive methods (Pills, Norplant, or IUD) or use no contraception. Again, these values are frequencies, not percentages, so they are influenced by the </w:t>
+      </w:r>
+      <w:proofErr w:type="gramStart"/>
+      <w:r>
+        <w:rPr>
+          <w:i/>
+        </w:rPr>
+        <w:t>amount</w:t>
+      </w:r>
+      <w:proofErr w:type="gramEnd"/>
+      <w:r>
+        <w:rPr>
+          <w:i/>
+        </w:rPr>
+        <w:t xml:space="preserve"> of women recruited into the cycle and do not truly indicate trends of increased or decreased utilization over time.</w:t>
       </w:r>
       <w:r>
         <w:rPr>
@@ -6269,7 +6780,15 @@
       <w:bookmarkStart w:id="24" w:name="basic-year-by-current-contraceptive-meth"/>
       <w:bookmarkEnd w:id="24"/>
       <w:r>
-        <w:t>Basic Year By Current Contraceptive Method Use Plots</w:t>
+        <w:t xml:space="preserve">Basic Year </w:t>
+      </w:r>
+      <w:proofErr w:type="gramStart"/>
+      <w:r>
+        <w:t>By</w:t>
+      </w:r>
+      <w:proofErr w:type="gramEnd"/>
+      <w:r>
+        <w:t xml:space="preserve"> Current Contraceptive Method Use Plots</w:t>
       </w:r>
     </w:p>
     <w:p>
@@ -6420,7 +6939,15 @@
         <w:pStyle w:val="BodyText"/>
       </w:pPr>
       <w:r>
-        <w:t>The following graphic depicts contraceptive utilization as a percent of respondents in the cycle. Any method with a utilization % of over 4% has the corresponding percentage value overlaid. This visualization is much more useful that prior graphics that just depict the utilzation as a frequency, rather than a percentage. None of the cycles reach 100% because of missing data.</w:t>
+        <w:t xml:space="preserve">The following graphic depicts contraceptive utilization as a percent of respondents in the cycle. Any method with a utilization % of over 4% has the corresponding percentage value overlaid. This visualization is much more useful that prior graphics that just depict the </w:t>
+      </w:r>
+      <w:proofErr w:type="spellStart"/>
+      <w:r>
+        <w:t>utilzation</w:t>
+      </w:r>
+      <w:proofErr w:type="spellEnd"/>
+      <w:r>
+        <w:t xml:space="preserve"> as a frequency, rather than a percentage. None of the cycles reach 100% because of missing data.</w:t>
       </w:r>
     </w:p>
     <w:p>
@@ -6431,7 +6958,21 @@
         <w:rPr>
           <w:rStyle w:val="VerbatimChar"/>
         </w:rPr>
-        <w:t>## Warning: Removed 182 rows containing missing values (geom_text).</w:t>
+        <w:t>## Warning: Removed 182 rows containing missing values (</w:t>
+      </w:r>
+      <w:proofErr w:type="spellStart"/>
+      <w:r>
+        <w:rPr>
+          <w:rStyle w:val="VerbatimChar"/>
+        </w:rPr>
+        <w:t>geom_text</w:t>
+      </w:r>
+      <w:proofErr w:type="spellEnd"/>
+      <w:r>
+        <w:rPr>
+          <w:rStyle w:val="VerbatimChar"/>
+        </w:rPr>
+        <w:t>).</w:t>
       </w:r>
       <w:r>
         <w:rPr>
@@ -6499,7 +7040,15 @@
         <w:pStyle w:val="FirstParagraph"/>
       </w:pPr>
       <w:r>
-        <w:t xml:space="preserve"> ### Basic Year By Current Contraceptive Method By Race</w:t>
+        <w:t xml:space="preserve"> ### Basic Year </w:t>
+      </w:r>
+      <w:proofErr w:type="gramStart"/>
+      <w:r>
+        <w:t>By</w:t>
+      </w:r>
+      <w:proofErr w:type="gramEnd"/>
+      <w:r>
+        <w:t xml:space="preserve"> Current Contraceptive Method By Race</w:t>
       </w:r>
     </w:p>
     <w:p>
@@ -6507,11 +7056,27 @@
         <w:pStyle w:val="BodyText"/>
       </w:pPr>
       <w:r>
-        <w:t xml:space="preserve">The following graphics display the same information as the graph immediately above, but this infomation is stratified by Race (in addition to stratification by survey year). In the first </w:t>
+        <w:t xml:space="preserve">The following graphics display the same information as the graph immediately above, but this </w:t>
+      </w:r>
+      <w:proofErr w:type="spellStart"/>
+      <w:r>
+        <w:t>infomation</w:t>
+      </w:r>
+      <w:proofErr w:type="spellEnd"/>
+      <w:r>
+        <w:t xml:space="preserve"> is stratified by Race (in addition to stratification by survey year). In the first </w:t>
       </w:r>
       <w:r>
         <w:lastRenderedPageBreak/>
-        <w:t xml:space="preserve">graph, the graphs are first split by race than the x-axes are split based on survey year. This visualization can show trents in utilization within a race over time. In the second, survey year is used to split of the graphs into a series to determine what the racial differences in utilization were by year. This visualization is useful for seeing differences between individuals of different races within the same survey cycle. </w:t>
+        <w:t xml:space="preserve">graph, the graphs are first split by race than the x-axes are split based on survey year. This visualization can show </w:t>
+      </w:r>
+      <w:proofErr w:type="spellStart"/>
+      <w:r>
+        <w:t>trents</w:t>
+      </w:r>
+      <w:proofErr w:type="spellEnd"/>
+      <w:r>
+        <w:t xml:space="preserve"> in utilization within a race over time. In the second, survey year is used to split of the graphs into a series to determine what the racial differences in utilization were by year. This visualization is useful for seeing differences between individuals of different races within the same survey cycle. </w:t>
       </w:r>
     </w:p>
     <w:p>
@@ -6648,7 +7213,15 @@
         <w:pStyle w:val="FirstParagraph"/>
       </w:pPr>
       <w:r>
-        <w:t>The recoding and reformatting of the data sets was the most time consuming part of this project. My methods changed with each recode and rearrangement of data, as the data was never in the proper format for the desired analysis.</w:t>
+        <w:t xml:space="preserve">The recoding and reformatting of the data sets was the most </w:t>
+      </w:r>
+      <w:proofErr w:type="gramStart"/>
+      <w:r>
+        <w:t>time consuming</w:t>
+      </w:r>
+      <w:proofErr w:type="gramEnd"/>
+      <w:r>
+        <w:t xml:space="preserve"> part of this project. My methods changed with each recode and rearrangement of data, as the data was never in the proper format for the desired analysis.</w:t>
       </w:r>
     </w:p>
     <w:p>
@@ -6656,7 +7229,23 @@
         <w:pStyle w:val="BodyText"/>
       </w:pPr>
       <w:r>
-        <w:t>Since I do intend on using R in my future work, it was important for me to spend time on data cleaning, rather than animations, since data wrangling will be a necessary part of any dissertation-required work that I must complete. While I eventually chose to consider the data "clean enough" to conduct analyses and generate graphical representations, I would not feel comfortable trying to publish findings without more thorough investigations into the data. This project has helped me to better understand the layering required for ggplot and the usefulness of dplyer and piping (which would have ideally been used more from the start). Most notably, I have solved various problems throughout the process that have empowered me to feel confident working with a data set with fewer variable discrepancies.</w:t>
+        <w:t xml:space="preserve">Since I do intend on using R in my future work, it was important for me to spend time on data cleaning, rather than animations, since data wrangling will be a necessary part of any dissertation-required work that I must complete. While I eventually chose to consider the data "clean enough" to conduct analyses and generate graphical representations, I would not feel comfortable trying to publish findings without more thorough investigations into the data. This project has helped me to better understand the layering required for </w:t>
+      </w:r>
+      <w:proofErr w:type="spellStart"/>
+      <w:r>
+        <w:t>ggplot</w:t>
+      </w:r>
+      <w:proofErr w:type="spellEnd"/>
+      <w:r>
+        <w:t xml:space="preserve"> and the usefulness of </w:t>
+      </w:r>
+      <w:proofErr w:type="spellStart"/>
+      <w:r>
+        <w:t>dplyer</w:t>
+      </w:r>
+      <w:proofErr w:type="spellEnd"/>
+      <w:r>
+        <w:t xml:space="preserve"> and piping (which would have ideally been used more from the start). Most notably, I have solved various problems throughout the process that have empowered me to feel confident working with a data set with fewer variable discrepancies.</w:t>
       </w:r>
     </w:p>
     <w:p>
@@ -6726,7 +7315,23 @@
       </w:hyperlink>
       <w:r>
         <w:br/>
-        <w:t>[4] Sonfield A. Popularity Disparity: Attitudes About the IUD in Europe and the United States, Guttmacher Policy Review, Fall 2007 10(4).</w:t>
+        <w:t xml:space="preserve">[4] </w:t>
+      </w:r>
+      <w:proofErr w:type="spellStart"/>
+      <w:r>
+        <w:t>Sonfield</w:t>
+      </w:r>
+      <w:proofErr w:type="spellEnd"/>
+      <w:r>
+        <w:t xml:space="preserve"> A. Popularity Disparity: Attitudes About the IUD in Europe and the United States, </w:t>
+      </w:r>
+      <w:proofErr w:type="spellStart"/>
+      <w:r>
+        <w:t>Guttmacher</w:t>
+      </w:r>
+      <w:proofErr w:type="spellEnd"/>
+      <w:r>
+        <w:t xml:space="preserve"> Policy Review, Fall 2007 10(4).</w:t>
       </w:r>
       <w:r>
         <w:br/>
@@ -7204,7 +7809,15 @@
         </w:numPr>
       </w:pPr>
       <w:r>
-        <w:t>DEPOPROV- Whether R has ever used depo-provera or other injectable?</w:t>
+        <w:t xml:space="preserve">DEPOPROV- Whether R has ever used </w:t>
+      </w:r>
+      <w:proofErr w:type="spellStart"/>
+      <w:r>
+        <w:t>depo-provera</w:t>
+      </w:r>
+      <w:proofErr w:type="spellEnd"/>
+      <w:r>
+        <w:t xml:space="preserve"> or other injectable?</w:t>
       </w:r>
     </w:p>
     <w:p>
@@ -7240,7 +7853,15 @@
         </w:numPr>
       </w:pPr>
       <w:r>
-        <w:t>SDAYCBDS- Whether R has ever used Standard Days or CycleBeads?</w:t>
+        <w:t xml:space="preserve">SDAYCBDS- Whether R has ever used Standard Days or </w:t>
+      </w:r>
+      <w:proofErr w:type="spellStart"/>
+      <w:r>
+        <w:t>CycleBeads</w:t>
+      </w:r>
+      <w:proofErr w:type="spellEnd"/>
+      <w:r>
+        <w:t>?</w:t>
       </w:r>
     </w:p>
     <w:p>
@@ -7264,7 +7885,15 @@
         </w:numPr>
       </w:pPr>
       <w:r>
-        <w:t>WOCONDOM- Whether R has ever used a women's condem?</w:t>
+        <w:t xml:space="preserve">WOCONDOM- Whether R has ever used a women's </w:t>
+      </w:r>
+      <w:proofErr w:type="spellStart"/>
+      <w:r>
+        <w:t>condem</w:t>
+      </w:r>
+      <w:proofErr w:type="spellEnd"/>
+      <w:r>
+        <w:t>?</w:t>
       </w:r>
     </w:p>
     <w:p>
@@ -7349,7 +7978,15 @@
         </w:numPr>
       </w:pPr>
       <w:r>
-        <w:t>LUNELLE- Whether R has ever used Lunelle injection?</w:t>
+        <w:t xml:space="preserve">LUNELLE- Whether R has ever used </w:t>
+      </w:r>
+      <w:proofErr w:type="spellStart"/>
+      <w:r>
+        <w:t>Lunelle</w:t>
+      </w:r>
+      <w:proofErr w:type="spellEnd"/>
+      <w:r>
+        <w:t xml:space="preserve"> injection?</w:t>
       </w:r>
     </w:p>
     <w:p>
@@ -7373,7 +8010,15 @@
         </w:numPr>
       </w:pPr>
       <w:r>
-        <w:t>RING- Whether R has ever used the contracpetive ring?</w:t>
+        <w:t xml:space="preserve">RING- Whether R has ever used the </w:t>
+      </w:r>
+      <w:proofErr w:type="spellStart"/>
+      <w:r>
+        <w:t>contracpetive</w:t>
+      </w:r>
+      <w:proofErr w:type="spellEnd"/>
+      <w:r>
+        <w:t xml:space="preserve"> ring?</w:t>
       </w:r>
     </w:p>
     <w:p>
@@ -7540,7 +8185,15 @@
         </w:numPr>
       </w:pPr>
       <w:r>
-        <w:t>OVAREM- Has R had an ovarectomy?</w:t>
+        <w:t xml:space="preserve">OVAREM- Has R had an </w:t>
+      </w:r>
+      <w:proofErr w:type="spellStart"/>
+      <w:r>
+        <w:t>ovarectomy</w:t>
+      </w:r>
+      <w:proofErr w:type="spellEnd"/>
+      <w:r>
+        <w:t>?</w:t>
       </w:r>
     </w:p>
     <w:p>
@@ -7611,7 +8264,15 @@
         </w:numPr>
       </w:pPr>
       <w:r>
-        <w:t>YNOSEX- Main reason R has not had heterosexual intercourse?</w:t>
+        <w:t xml:space="preserve">YNOSEX- Main </w:t>
+      </w:r>
+      <w:proofErr w:type="gramStart"/>
+      <w:r>
+        <w:t>reason</w:t>
+      </w:r>
+      <w:proofErr w:type="gramEnd"/>
+      <w:r>
+        <w:t xml:space="preserve"> R has not had heterosexual intercourse?</w:t>
       </w:r>
     </w:p>
     <w:p>

</xml_diff>